<commit_message>
Watchlisted employer BM done
</commit_message>
<xml_diff>
--- a/public/templates/watchlisted employer.docx
+++ b/public/templates/watchlisted employer.docx
@@ -7,19 +7,21 @@
         <w:jc w:val="center"/>
         <w:rPr>
           <w:rFonts w:ascii="Arial Narrow" w:eastAsia="Arial Narrow" w:hAnsi="Arial Narrow" w:cs="Arial Narrow"/>
-          <w:sz w:val="22"/>
-          <w:szCs w:val="22"/>
-        </w:rPr>
-      </w:pPr>
-      <w:r>
-        <w:rPr>
-          <w:rFonts w:ascii="Arial Narrow" w:eastAsia="Arial Narrow" w:hAnsi="Arial Narrow" w:cs="Arial Narrow"/>
           <w:b/>
           <w:sz w:val="26"/>
           <w:szCs w:val="26"/>
         </w:rPr>
-        <w:t>nnnnnnnnnnna</w:t>
-      </w:r>
+      </w:pPr>
+    </w:p>
+    <w:p>
+      <w:pPr>
+        <w:jc w:val="center"/>
+        <w:rPr>
+          <w:rFonts w:ascii="Arial Narrow" w:eastAsia="Arial Narrow" w:hAnsi="Arial Narrow" w:cs="Arial Narrow"/>
+          <w:sz w:val="22"/>
+          <w:szCs w:val="22"/>
+        </w:rPr>
+      </w:pPr>
       <w:r>
         <w:rPr>
           <w:rFonts w:ascii="Arial Narrow" w:eastAsia="Arial Narrow" w:hAnsi="Arial Narrow" w:cs="Arial Narrow"/>
@@ -142,33 +144,15 @@
           <w:sz w:val="22"/>
           <w:szCs w:val="22"/>
         </w:rPr>
-        <w:t xml:space="preserve">DATE                               </w:t>
-      </w:r>
-      <w:proofErr w:type="gramStart"/>
-      <w:r>
-        <w:rPr>
-          <w:rFonts w:ascii="Arial Narrow" w:eastAsia="Arial Narrow" w:hAnsi="Arial Narrow" w:cs="Arial Narrow"/>
-          <w:sz w:val="22"/>
-          <w:szCs w:val="22"/>
-        </w:rPr>
-        <w:t xml:space="preserve">  :</w:t>
-      </w:r>
-      <w:proofErr w:type="gramEnd"/>
-      <w:r>
-        <w:rPr>
-          <w:rFonts w:ascii="Arial Narrow" w:eastAsia="Arial Narrow" w:hAnsi="Arial Narrow" w:cs="Arial Narrow"/>
-          <w:sz w:val="22"/>
-          <w:szCs w:val="22"/>
-        </w:rPr>
-        <w:t xml:space="preserve">             </w:t>
-      </w:r>
-      <w:r>
-        <w:rPr>
-          <w:rFonts w:ascii="Arial Narrow" w:eastAsia="Arial Narrow" w:hAnsi="Arial Narrow" w:cs="Arial Narrow"/>
-          <w:sz w:val="22"/>
-          <w:szCs w:val="22"/>
-        </w:rPr>
-        <w:t>03 MARCH 2025</w:t>
+        <w:t xml:space="preserve">DATE                                 :             </w:t>
+      </w:r>
+      <w:r>
+        <w:rPr>
+          <w:rFonts w:ascii="Arial Narrow" w:eastAsia="Arial Narrow" w:hAnsi="Arial Narrow" w:cs="Arial Narrow"/>
+          <w:sz w:val="22"/>
+          <w:szCs w:val="22"/>
+        </w:rPr>
+        <w:t>{{created_date_long}}</w:t>
       </w:r>
     </w:p>
     <w:p>
@@ -205,25 +189,7 @@
           <w:szCs w:val="22"/>
         </w:rPr>
         <w:tab/>
-        <w:t xml:space="preserve">Pursuant to Section 181 of 2016 Revised POEA Rules and Regulations Governing the Recruitment and Employment of </w:t>
-      </w:r>
-      <w:proofErr w:type="spellStart"/>
-      <w:r>
-        <w:rPr>
-          <w:rFonts w:ascii="Arial Narrow" w:eastAsia="Arial Narrow" w:hAnsi="Arial Narrow" w:cs="Arial Narrow"/>
-          <w:sz w:val="22"/>
-          <w:szCs w:val="22"/>
-        </w:rPr>
-        <w:t>Landbased</w:t>
-      </w:r>
-      <w:proofErr w:type="spellEnd"/>
-      <w:r>
-        <w:rPr>
-          <w:rFonts w:ascii="Arial Narrow" w:eastAsia="Arial Narrow" w:hAnsi="Arial Narrow" w:cs="Arial Narrow"/>
-          <w:sz w:val="22"/>
-          <w:szCs w:val="22"/>
-        </w:rPr>
-        <w:t xml:space="preserve"> Overseas Filipino Workers. </w:t>
+        <w:t xml:space="preserve">Pursuant to Section 181 of 2016 Revised POEA Rules and Regulations Governing the Recruitment and Employment of Landbased Overseas Filipino Workers. </w:t>
       </w:r>
       <w:r>
         <w:rPr>
@@ -251,7 +217,7 @@
                     <pic:cNvPicPr preferRelativeResize="0"/>
                   </pic:nvPicPr>
                   <pic:blipFill>
-                    <a:blip r:embed="rId6"/>
+                    <a:blip r:embed="rId7"/>
                     <a:srcRect/>
                     <a:stretch>
                       <a:fillRect/>
@@ -393,15 +359,7 @@
                 <w:sz w:val="22"/>
                 <w:szCs w:val="22"/>
               </w:rPr>
-              <w:t>WE 2025-</w:t>
-            </w:r>
-            <w:r>
-              <w:rPr>
-                <w:rFonts w:ascii="Arial Narrow" w:eastAsia="Arial Narrow" w:hAnsi="Arial Narrow" w:cs="Arial Narrow"/>
-                <w:sz w:val="22"/>
-                <w:szCs w:val="22"/>
-              </w:rPr>
-              <w:t>0319-003-019</w:t>
+              <w:t>{{control_no}}</w:t>
             </w:r>
           </w:p>
         </w:tc>
@@ -472,9 +430,8 @@
                 <w:rFonts w:ascii="Arial Narrow" w:eastAsia="Arial Narrow" w:hAnsi="Arial Narrow" w:cs="Arial Narrow"/>
                 <w:sz w:val="22"/>
                 <w:szCs w:val="22"/>
-                <w:highlight w:val="white"/>
-              </w:rPr>
-              <w:t>JUAN DELA CRUZ</w:t>
+              </w:rPr>
+              <w:t>{{name_of_worker}}</w:t>
             </w:r>
           </w:p>
         </w:tc>
@@ -547,7 +504,7 @@
                 <w:sz w:val="22"/>
                 <w:szCs w:val="22"/>
               </w:rPr>
-              <w:t>SERCO LIMITED (DUBAI BRANCH)</w:t>
+              <w:t xml:space="preserve">{{employer}}                                   </w:t>
             </w:r>
           </w:p>
         </w:tc>
@@ -621,15 +578,7 @@
                 <w:sz w:val="22"/>
                 <w:szCs w:val="22"/>
               </w:rPr>
-              <w:t>6,500 AED</w:t>
-            </w:r>
-            <w:r>
-              <w:rPr>
-                <w:rFonts w:ascii="Arial Narrow" w:eastAsia="Arial Narrow" w:hAnsi="Arial Narrow" w:cs="Arial Narrow"/>
-                <w:sz w:val="22"/>
-                <w:szCs w:val="22"/>
-              </w:rPr>
-              <w:t xml:space="preserve"> / MONTH</w:t>
+              <w:t>{{salary}} USD / MONTH</w:t>
             </w:r>
           </w:p>
         </w:tc>
@@ -703,7 +652,7 @@
                 <w:sz w:val="22"/>
                 <w:szCs w:val="22"/>
               </w:rPr>
-              <w:t>UNITED ARAB EMIRATES / 2023</w:t>
+              <w:t>{{place_date_employment}}</w:t>
             </w:r>
           </w:p>
         </w:tc>
@@ -777,15 +726,23 @@
                 <w:sz w:val="22"/>
                 <w:szCs w:val="22"/>
               </w:rPr>
-              <w:t>1500</w:t>
-            </w:r>
-            <w:r>
-              <w:rPr>
-                <w:rFonts w:ascii="Arial Narrow" w:eastAsia="Arial Narrow" w:hAnsi="Arial Narrow" w:cs="Arial Narrow"/>
-                <w:sz w:val="22"/>
-                <w:szCs w:val="22"/>
-              </w:rPr>
-              <w:t xml:space="preserve"> RECORDS</w:t>
+              <w:t>{{total_deployed_ofws}}</w:t>
+            </w:r>
+            <w:r>
+              <w:rPr>
+                <w:rFonts w:ascii="Arial Narrow" w:eastAsia="Arial Narrow" w:hAnsi="Arial Narrow" w:cs="Arial Narrow"/>
+                <w:sz w:val="22"/>
+                <w:szCs w:val="22"/>
+              </w:rPr>
+              <w:t xml:space="preserve"> </w:t>
+            </w:r>
+            <w:r>
+              <w:rPr>
+                <w:rFonts w:ascii="Arial Narrow" w:eastAsia="Arial Narrow" w:hAnsi="Arial Narrow" w:cs="Arial Narrow"/>
+                <w:sz w:val="22"/>
+                <w:szCs w:val="22"/>
+              </w:rPr>
+              <w:t>RECORDS</w:t>
             </w:r>
           </w:p>
         </w:tc>
@@ -867,7 +824,7 @@
                 <w:sz w:val="22"/>
                 <w:szCs w:val="22"/>
               </w:rPr>
-              <w:t>20 AUGUST 2022</w:t>
+              <w:t>{{date_blacklisting_long}}</w:t>
             </w:r>
           </w:p>
         </w:tc>
@@ -941,29 +898,8 @@
                 <w:rFonts w:ascii="Arial Narrow" w:eastAsia="Arial Narrow" w:hAnsi="Arial Narrow" w:cs="Arial Narrow"/>
                 <w:sz w:val="22"/>
                 <w:szCs w:val="22"/>
-                <w:highlight w:val="white"/>
-              </w:rPr>
-              <w:t>CONTRACTUAL VIOLATION</w:t>
-            </w:r>
-          </w:p>
-          <w:p>
-            <w:pPr>
-              <w:spacing w:before="20"/>
-              <w:rPr>
-                <w:rFonts w:ascii="Arial Narrow" w:eastAsia="Arial Narrow" w:hAnsi="Arial Narrow" w:cs="Arial Narrow"/>
-                <w:sz w:val="22"/>
-                <w:szCs w:val="22"/>
-                <w:highlight w:val="white"/>
-              </w:rPr>
-            </w:pPr>
-            <w:r>
-              <w:rPr>
-                <w:rFonts w:ascii="Arial Narrow" w:eastAsia="Arial Narrow" w:hAnsi="Arial Narrow" w:cs="Arial Narrow"/>
-                <w:sz w:val="22"/>
-                <w:szCs w:val="22"/>
-                <w:highlight w:val="white"/>
-              </w:rPr>
-              <w:t>INRE DAE1507-122 DISQ 14223</w:t>
+              </w:rPr>
+              <w:t>{{reason_blacklisting}}</w:t>
             </w:r>
           </w:p>
         </w:tc>
@@ -1037,7 +973,7 @@
                 <w:sz w:val="22"/>
                 <w:szCs w:val="22"/>
               </w:rPr>
-              <w:t>UNITED ARAB EMIRATES</w:t>
+              <w:t>{{destination}}</w:t>
             </w:r>
           </w:p>
         </w:tc>
@@ -1147,7 +1083,31 @@
                 <w:sz w:val="22"/>
                 <w:szCs w:val="22"/>
               </w:rPr>
-              <w:t>2 YEARS</w:t>
+              <w:t>{{years_with_principal}}</w:t>
+            </w:r>
+            <w:r>
+              <w:rPr>
+                <w:rFonts w:ascii="Arial Narrow" w:eastAsia="Arial Narrow" w:hAnsi="Arial Narrow" w:cs="Arial Narrow"/>
+                <w:sz w:val="22"/>
+                <w:szCs w:val="22"/>
+              </w:rPr>
+              <w:t xml:space="preserve"> </w:t>
+            </w:r>
+            <w:r>
+              <w:rPr>
+                <w:rFonts w:ascii="Arial Narrow" w:eastAsia="Arial Narrow" w:hAnsi="Arial Narrow" w:cs="Arial Narrow"/>
+                <w:sz w:val="22"/>
+                <w:szCs w:val="22"/>
+              </w:rPr>
+              <w:t>YEAR</w:t>
+            </w:r>
+            <w:r>
+              <w:rPr>
+                <w:rFonts w:ascii="Arial Narrow" w:eastAsia="Arial Narrow" w:hAnsi="Arial Narrow" w:cs="Arial Narrow"/>
+                <w:sz w:val="22"/>
+                <w:szCs w:val="22"/>
+              </w:rPr>
+              <w:t>S</w:t>
             </w:r>
           </w:p>
           <w:p>
@@ -1165,7 +1125,7 @@
                 <w:sz w:val="22"/>
                 <w:szCs w:val="22"/>
               </w:rPr>
-              <w:t>26 FEBRUARY 2025</w:t>
+              <w:t>{{date_of_arrival_long}}</w:t>
             </w:r>
           </w:p>
         </w:tc>
@@ -1239,7 +1199,7 @@
                 <w:sz w:val="22"/>
                 <w:szCs w:val="22"/>
               </w:rPr>
-              <w:t>28 APRIL 2025</w:t>
+              <w:t>{{date_departure_long}}</w:t>
             </w:r>
           </w:p>
         </w:tc>
@@ -1294,33 +1254,15 @@
           <w:szCs w:val="22"/>
         </w:rPr>
         <w:tab/>
-        <w:t xml:space="preserve"> </w:t>
-      </w:r>
-      <w:proofErr w:type="gramStart"/>
-      <w:r>
-        <w:rPr>
-          <w:rFonts w:ascii="Arial Narrow" w:eastAsia="Arial Narrow" w:hAnsi="Arial Narrow" w:cs="Arial Narrow"/>
-          <w:sz w:val="22"/>
-          <w:szCs w:val="22"/>
-        </w:rPr>
-        <w:t xml:space="preserve">  :</w:t>
-      </w:r>
-      <w:proofErr w:type="gramEnd"/>
-      <w:r>
-        <w:rPr>
-          <w:rFonts w:ascii="Arial Narrow" w:eastAsia="Arial Narrow" w:hAnsi="Arial Narrow" w:cs="Arial Narrow"/>
-          <w:sz w:val="22"/>
-          <w:szCs w:val="22"/>
-        </w:rPr>
-        <w:t xml:space="preserve">    </w:t>
-      </w:r>
-      <w:r>
-        <w:rPr>
-          <w:rFonts w:ascii="Arial Narrow" w:eastAsia="Arial Narrow" w:hAnsi="Arial Narrow" w:cs="Arial Narrow"/>
-          <w:sz w:val="22"/>
-          <w:szCs w:val="22"/>
-        </w:rPr>
-        <w:t>SAME EMPLOYER</w:t>
+        <w:t xml:space="preserve">   :    </w:t>
+      </w:r>
+      <w:r>
+        <w:rPr>
+          <w:rFonts w:ascii="Arial Narrow" w:eastAsia="Arial Narrow" w:hAnsi="Arial Narrow" w:cs="Arial Narrow"/>
+          <w:sz w:val="22"/>
+          <w:szCs w:val="22"/>
+        </w:rPr>
+        <w:t>{{remarks}}</w:t>
       </w:r>
     </w:p>
     <w:p>
@@ -1420,7 +1362,7 @@
           <w:sz w:val="22"/>
           <w:szCs w:val="22"/>
         </w:rPr>
-        <w:t xml:space="preserve">       Recommending Approval to Process:</w:t>
+        <w:t xml:space="preserve">      Recommending Approval to Process:</w:t>
       </w:r>
       <w:r>
         <w:rPr>
@@ -1932,8 +1874,8 @@
       </w:pPr>
     </w:p>
     <w:sectPr>
-      <w:headerReference w:type="default" r:id="rId7"/>
-      <w:footerReference w:type="default" r:id="rId8"/>
+      <w:headerReference w:type="default" r:id="rId8"/>
+      <w:footerReference w:type="default" r:id="rId9"/>
       <w:pgSz w:w="11909" w:h="16834"/>
       <w:pgMar w:top="1440" w:right="992" w:bottom="1134" w:left="1134" w:header="289" w:footer="0" w:gutter="0"/>
       <w:pgNumType w:start="1"/>
@@ -2011,25 +1953,7 @@
         <w:sz w:val="18"/>
         <w:szCs w:val="18"/>
       </w:rPr>
-      <w:t xml:space="preserve">Website: </w:t>
-    </w:r>
-    <w:proofErr w:type="gramStart"/>
-    <w:r>
-      <w:rPr>
-        <w:color w:val="000000"/>
-        <w:sz w:val="18"/>
-        <w:szCs w:val="18"/>
-      </w:rPr>
-      <w:t>www.dmw.gov.ph  |</w:t>
-    </w:r>
-    <w:proofErr w:type="gramEnd"/>
-    <w:r>
-      <w:rPr>
-        <w:color w:val="000000"/>
-        <w:sz w:val="18"/>
-        <w:szCs w:val="18"/>
-      </w:rPr>
-      <w:t xml:space="preserve">  Email: calamba@dmw.gov.ph |  Hotline: (049) 548-1375  </w:t>
+      <w:t xml:space="preserve">Website: www.dmw.gov.ph  |  Email: calamba@dmw.gov.ph |  Hotline: (049) 548-1375  </w:t>
     </w:r>
   </w:p>
   <w:p>
@@ -2239,46 +2163,167 @@
         <w:sz w:val="18"/>
         <w:szCs w:val="18"/>
       </w:rPr>
-      <w:t xml:space="preserve">Basement </w:t>
-    </w:r>
-    <w:proofErr w:type="spellStart"/>
-    <w:r>
-      <w:rPr>
-        <w:color w:val="000000"/>
-        <w:sz w:val="18"/>
-        <w:szCs w:val="18"/>
-      </w:rPr>
-      <w:t>Andenson</w:t>
-    </w:r>
-    <w:proofErr w:type="spellEnd"/>
-    <w:r>
-      <w:rPr>
-        <w:color w:val="000000"/>
-        <w:sz w:val="18"/>
-        <w:szCs w:val="18"/>
-      </w:rPr>
-      <w:t xml:space="preserve"> Bldg. II, </w:t>
-    </w:r>
-    <w:proofErr w:type="spellStart"/>
-    <w:r>
-      <w:rPr>
-        <w:color w:val="000000"/>
-        <w:sz w:val="18"/>
-        <w:szCs w:val="18"/>
-      </w:rPr>
-      <w:t>Brgy</w:t>
-    </w:r>
-    <w:proofErr w:type="spellEnd"/>
-    <w:r>
-      <w:rPr>
-        <w:color w:val="000000"/>
-        <w:sz w:val="18"/>
-        <w:szCs w:val="18"/>
-      </w:rPr>
-      <w:t>. Parian, Calamba City, Laguna 4027</w:t>
+      <w:t>Basement Andenson Bldg. II, Brgy. Parian, Calamba City, Laguna 4027</w:t>
     </w:r>
   </w:p>
 </w:hdr>
+</file>
+
+<file path=word/numbering.xml><?xml version="1.0" encoding="utf-8"?>
+<w:numbering xmlns:wpc="http://schemas.microsoft.com/office/word/2010/wordprocessingCanvas" xmlns:cx="http://schemas.microsoft.com/office/drawing/2014/chartex" xmlns:cx1="http://schemas.microsoft.com/office/drawing/2015/9/8/chartex" xmlns:cx2="http://schemas.microsoft.com/office/drawing/2015/10/21/chartex" xmlns:cx3="http://schemas.microsoft.com/office/drawing/2016/5/9/chartex" xmlns:cx4="http://schemas.microsoft.com/office/drawing/2016/5/10/chartex" xmlns:cx5="http://schemas.microsoft.com/office/drawing/2016/5/11/chartex" xmlns:cx6="http://schemas.microsoft.com/office/drawing/2016/5/12/chartex" xmlns:cx7="http://schemas.microsoft.com/office/drawing/2016/5/13/chartex" xmlns:cx8="http://schemas.microsoft.com/office/drawing/2016/5/14/chartex" xmlns:mc="http://schemas.openxmlformats.org/markup-compatibility/2006" xmlns:aink="http://schemas.microsoft.com/office/drawing/2016/ink" xmlns:am3d="http://schemas.microsoft.com/office/drawing/2017/model3d" xmlns:o="urn:schemas-microsoft-com:office:office" xmlns:oel="http://schemas.microsoft.com/office/2019/extlst" xmlns:r="http://schemas.openxmlformats.org/officeDocument/2006/relationships" xmlns:m="http://schemas.openxmlformats.org/officeDocument/2006/math" xmlns:v="urn:schemas-microsoft-com:vml" xmlns:wp14="http://schemas.microsoft.com/office/word/2010/wordprocessingDrawing" xmlns:wp="http://schemas.openxmlformats.org/drawingml/2006/wordprocessingDrawing" xmlns:w10="urn:schemas-microsoft-com:office:word" xmlns:w="http://schemas.openxmlformats.org/wordprocessingml/2006/main" xmlns:w14="http://schemas.microsoft.com/office/word/2010/wordml" xmlns:w15="http://schemas.microsoft.com/office/word/2012/wordml" xmlns:w16cex="http://schemas.microsoft.com/office/word/2018/wordml/cex" xmlns:w16cid="http://schemas.microsoft.com/office/word/2016/wordml/cid" xmlns:w16="http://schemas.microsoft.com/office/word/2018/wordml" xmlns:w16du="http://schemas.microsoft.com/office/word/2023/wordml/word16du" xmlns:w16sdtdh="http://schemas.microsoft.com/office/word/2020/wordml/sdtdatahash" xmlns:w16sdtfl="http://schemas.microsoft.com/office/word/2024/wordml/sdtformatlock" xmlns:w16se="http://schemas.microsoft.com/office/word/2015/wordml/symex" xmlns:wpg="http://schemas.microsoft.com/office/word/2010/wordprocessingGroup" xmlns:wpi="http://schemas.microsoft.com/office/word/2010/wordprocessingInk" xmlns:wne="http://schemas.microsoft.com/office/word/2006/wordml" xmlns:wps="http://schemas.microsoft.com/office/word/2010/wordprocessingShape" mc:Ignorable="w14 w15 w16se w16cid w16 w16cex w16sdtdh w16sdtfl w16du wp14">
+  <w:abstractNum w:abstractNumId="0" w15:restartNumberingAfterBreak="0">
+    <w:nsid w:val="59A14811"/>
+    <w:multiLevelType w:val="multilevel"/>
+    <w:tmpl w:val="DE26E6A0"/>
+    <w:lvl w:ilvl="0">
+      <w:start w:val="1"/>
+      <w:numFmt w:val="bullet"/>
+      <w:lvlText w:val=""/>
+      <w:lvlJc w:val="left"/>
+      <w:pPr>
+        <w:tabs>
+          <w:tab w:val="num" w:pos="720"/>
+        </w:tabs>
+        <w:ind w:left="720" w:hanging="360"/>
+      </w:pPr>
+      <w:rPr>
+        <w:rFonts w:ascii="Symbol" w:hAnsi="Symbol" w:hint="default"/>
+        <w:sz w:val="20"/>
+      </w:rPr>
+    </w:lvl>
+    <w:lvl w:ilvl="1" w:tentative="1">
+      <w:start w:val="1"/>
+      <w:numFmt w:val="bullet"/>
+      <w:lvlText w:val="o"/>
+      <w:lvlJc w:val="left"/>
+      <w:pPr>
+        <w:tabs>
+          <w:tab w:val="num" w:pos="1440"/>
+        </w:tabs>
+        <w:ind w:left="1440" w:hanging="360"/>
+      </w:pPr>
+      <w:rPr>
+        <w:rFonts w:ascii="Courier New" w:hAnsi="Courier New" w:hint="default"/>
+        <w:sz w:val="20"/>
+      </w:rPr>
+    </w:lvl>
+    <w:lvl w:ilvl="2" w:tentative="1">
+      <w:start w:val="1"/>
+      <w:numFmt w:val="bullet"/>
+      <w:lvlText w:val=""/>
+      <w:lvlJc w:val="left"/>
+      <w:pPr>
+        <w:tabs>
+          <w:tab w:val="num" w:pos="2160"/>
+        </w:tabs>
+        <w:ind w:left="2160" w:hanging="360"/>
+      </w:pPr>
+      <w:rPr>
+        <w:rFonts w:ascii="Wingdings" w:hAnsi="Wingdings" w:hint="default"/>
+        <w:sz w:val="20"/>
+      </w:rPr>
+    </w:lvl>
+    <w:lvl w:ilvl="3" w:tentative="1">
+      <w:start w:val="1"/>
+      <w:numFmt w:val="bullet"/>
+      <w:lvlText w:val=""/>
+      <w:lvlJc w:val="left"/>
+      <w:pPr>
+        <w:tabs>
+          <w:tab w:val="num" w:pos="2880"/>
+        </w:tabs>
+        <w:ind w:left="2880" w:hanging="360"/>
+      </w:pPr>
+      <w:rPr>
+        <w:rFonts w:ascii="Wingdings" w:hAnsi="Wingdings" w:hint="default"/>
+        <w:sz w:val="20"/>
+      </w:rPr>
+    </w:lvl>
+    <w:lvl w:ilvl="4" w:tentative="1">
+      <w:start w:val="1"/>
+      <w:numFmt w:val="bullet"/>
+      <w:lvlText w:val=""/>
+      <w:lvlJc w:val="left"/>
+      <w:pPr>
+        <w:tabs>
+          <w:tab w:val="num" w:pos="3600"/>
+        </w:tabs>
+        <w:ind w:left="3600" w:hanging="360"/>
+      </w:pPr>
+      <w:rPr>
+        <w:rFonts w:ascii="Wingdings" w:hAnsi="Wingdings" w:hint="default"/>
+        <w:sz w:val="20"/>
+      </w:rPr>
+    </w:lvl>
+    <w:lvl w:ilvl="5" w:tentative="1">
+      <w:start w:val="1"/>
+      <w:numFmt w:val="bullet"/>
+      <w:lvlText w:val=""/>
+      <w:lvlJc w:val="left"/>
+      <w:pPr>
+        <w:tabs>
+          <w:tab w:val="num" w:pos="4320"/>
+        </w:tabs>
+        <w:ind w:left="4320" w:hanging="360"/>
+      </w:pPr>
+      <w:rPr>
+        <w:rFonts w:ascii="Wingdings" w:hAnsi="Wingdings" w:hint="default"/>
+        <w:sz w:val="20"/>
+      </w:rPr>
+    </w:lvl>
+    <w:lvl w:ilvl="6" w:tentative="1">
+      <w:start w:val="1"/>
+      <w:numFmt w:val="bullet"/>
+      <w:lvlText w:val=""/>
+      <w:lvlJc w:val="left"/>
+      <w:pPr>
+        <w:tabs>
+          <w:tab w:val="num" w:pos="5040"/>
+        </w:tabs>
+        <w:ind w:left="5040" w:hanging="360"/>
+      </w:pPr>
+      <w:rPr>
+        <w:rFonts w:ascii="Wingdings" w:hAnsi="Wingdings" w:hint="default"/>
+        <w:sz w:val="20"/>
+      </w:rPr>
+    </w:lvl>
+    <w:lvl w:ilvl="7" w:tentative="1">
+      <w:start w:val="1"/>
+      <w:numFmt w:val="bullet"/>
+      <w:lvlText w:val=""/>
+      <w:lvlJc w:val="left"/>
+      <w:pPr>
+        <w:tabs>
+          <w:tab w:val="num" w:pos="5760"/>
+        </w:tabs>
+        <w:ind w:left="5760" w:hanging="360"/>
+      </w:pPr>
+      <w:rPr>
+        <w:rFonts w:ascii="Wingdings" w:hAnsi="Wingdings" w:hint="default"/>
+        <w:sz w:val="20"/>
+      </w:rPr>
+    </w:lvl>
+    <w:lvl w:ilvl="8" w:tentative="1">
+      <w:start w:val="1"/>
+      <w:numFmt w:val="bullet"/>
+      <w:lvlText w:val=""/>
+      <w:lvlJc w:val="left"/>
+      <w:pPr>
+        <w:tabs>
+          <w:tab w:val="num" w:pos="6480"/>
+        </w:tabs>
+        <w:ind w:left="6480" w:hanging="360"/>
+      </w:pPr>
+      <w:rPr>
+        <w:rFonts w:ascii="Wingdings" w:hAnsi="Wingdings" w:hint="default"/>
+        <w:sz w:val="20"/>
+      </w:rPr>
+    </w:lvl>
+  </w:abstractNum>
+  <w:num w:numId="1" w16cid:durableId="221914903">
+    <w:abstractNumId w:val="0"/>
+  </w:num>
+</w:numbering>
 </file>
 
 <file path=word/styles.xml><?xml version="1.0" encoding="utf-8"?>
@@ -2795,7 +2840,6 @@
   <w:style w:type="character" w:default="1" w:styleId="DefaultParagraphFont">
     <w:name w:val="Default Paragraph Font"/>
     <w:uiPriority w:val="1"/>
-    <w:semiHidden/>
     <w:unhideWhenUsed/>
   </w:style>
   <w:style w:type="table" w:default="1" w:styleId="TableNormal">

</xml_diff>